<commit_message>
Style Cop Issues fixed
</commit_message>
<xml_diff>
--- a/CRM Solution Manager/Documents/Configuration Settings Documentation.docx
+++ b/CRM Solution Manager/Documents/Configuration Settings Documentation.docx
@@ -85,6 +85,8 @@
       <w:r>
         <w:t xml:space="preserve">Open the attached configuration settings file. </w:t>
       </w:r>
+      <w:bookmarkStart w:id="0" w:name="_GoBack"/>
+      <w:bookmarkEnd w:id="0"/>
     </w:p>
     <w:p>
       <w:pPr>
@@ -96,10 +98,10 @@
       <w:r>
         <w:t xml:space="preserve">    </w:t>
       </w:r>
-      <w:bookmarkStart w:id="0" w:name="_MON_1623051442"/>
-      <w:bookmarkEnd w:id="0"/>
-      <w:r>
-        <w:object w:dxaOrig="1541" w:dyaOrig="1000" w14:anchorId="3236AC65">
+      <w:bookmarkStart w:id="1" w:name="_MON_1623487345"/>
+      <w:bookmarkEnd w:id="1"/>
+      <w:r>
+        <w:object w:dxaOrig="1541" w:dyaOrig="1000" w14:anchorId="1F139C62">
           <v:shapetype id="_x0000_t75" coordsize="21600,21600" o:spt="75" o:preferrelative="t" path="m@4@5l@4@11@9@11@9@5xe" filled="f" stroked="f">
             <v:stroke joinstyle="miter"/>
             <v:formulas>
@@ -119,10 +121,10 @@
             <v:path o:extrusionok="f" gradientshapeok="t" o:connecttype="rect"/>
             <o:lock v:ext="edit" aspectratio="t"/>
           </v:shapetype>
-          <v:shape id="_x0000_i1049" type="#_x0000_t75" style="width:77.25pt;height:50.25pt" o:ole="">
+          <v:shape id="_x0000_i1027" type="#_x0000_t75" style="width:77.25pt;height:50.25pt" o:ole="">
             <v:imagedata r:id="rId6" o:title=""/>
           </v:shape>
-          <o:OLEObject Type="Embed" ProgID="Excel.Sheet.12" ShapeID="_x0000_i1049" DrawAspect="Icon" ObjectID="_1623051990" r:id="rId7"/>
+          <o:OLEObject Type="Embed" ProgID="Excel.SheetMacroEnabled.12" ShapeID="_x0000_i1027" DrawAspect="Icon" ObjectID="_1623487362" r:id="rId7"/>
         </w:object>
       </w:r>
     </w:p>
@@ -802,8 +804,6 @@
       <w:pPr>
         <w:spacing w:line="360" w:lineRule="auto"/>
       </w:pPr>
-      <w:bookmarkStart w:id="1" w:name="_GoBack"/>
-      <w:bookmarkEnd w:id="1"/>
     </w:p>
     <w:sectPr>
       <w:pgSz w:w="11906" w:h="16838"/>
@@ -1778,7 +1778,7 @@
 </file>
 
 <file path=customXml/itemProps1.xml><?xml version="1.0" encoding="utf-8"?>
-<ds:datastoreItem xmlns:ds="http://schemas.openxmlformats.org/officeDocument/2006/customXml" ds:itemID="{22F0E94C-3439-4425-9845-EF816D4B91E4}">
+<ds:datastoreItem xmlns:ds="http://schemas.openxmlformats.org/officeDocument/2006/customXml" ds:itemID="{607BF997-2DB0-4B8E-9019-BF0DA270294D}">
   <ds:schemaRefs>
     <ds:schemaRef ds:uri="http://schemas.openxmlformats.org/officeDocument/2006/bibliography"/>
   </ds:schemaRefs>

</xml_diff>

<commit_message>
Dependency checker, Latest DevOps solution and updated configuration settings document.
</commit_message>
<xml_diff>
--- a/CRM Solution Manager/Documents/Configuration Settings Documentation.docx
+++ b/CRM Solution Manager/Documents/Configuration Settings Documentation.docx
@@ -19,11 +19,6 @@
         </w:rPr>
         <w:t>Configuration Settings</w:t>
       </w:r>
-    </w:p>
-    <w:p>
-      <w:pPr>
-        <w:spacing w:line="360" w:lineRule="auto"/>
-      </w:pPr>
     </w:p>
     <w:p>
       <w:pPr>
@@ -78,6 +73,31 @@
         <w:pStyle w:val="ListParagraph"/>
         <w:numPr>
           <w:ilvl w:val="0"/>
+          <w:numId w:val="3"/>
+        </w:numPr>
+        <w:spacing w:line="360" w:lineRule="auto"/>
+        <w:rPr>
+          <w:b/>
+          <w:bCs/>
+          <w:sz w:val="32"/>
+          <w:szCs w:val="32"/>
+        </w:rPr>
+      </w:pPr>
+      <w:r>
+        <w:rPr>
+          <w:b/>
+          <w:bCs/>
+          <w:sz w:val="32"/>
+          <w:szCs w:val="32"/>
+        </w:rPr>
+        <w:t>Web Client:</w:t>
+      </w:r>
+    </w:p>
+    <w:p>
+      <w:pPr>
+        <w:pStyle w:val="ListParagraph"/>
+        <w:numPr>
+          <w:ilvl w:val="0"/>
           <w:numId w:val="1"/>
         </w:numPr>
         <w:spacing w:line="360" w:lineRule="auto"/>
@@ -85,21 +105,19 @@
       <w:r>
         <w:t xml:space="preserve">Open the attached configuration settings file. </w:t>
       </w:r>
-      <w:bookmarkStart w:id="0" w:name="_GoBack"/>
+    </w:p>
+    <w:p>
+      <w:pPr>
+        <w:spacing w:line="360" w:lineRule="auto"/>
+      </w:pPr>
+      <w:r>
+        <w:t xml:space="preserve">       </w:t>
+      </w:r>
+      <w:r>
+        <w:t xml:space="preserve">    </w:t>
+      </w:r>
+      <w:bookmarkStart w:id="0" w:name="_MON_1623487345"/>
       <w:bookmarkEnd w:id="0"/>
-    </w:p>
-    <w:p>
-      <w:pPr>
-        <w:spacing w:line="360" w:lineRule="auto"/>
-      </w:pPr>
-      <w:r>
-        <w:t xml:space="preserve">       </w:t>
-      </w:r>
-      <w:r>
-        <w:t xml:space="preserve">    </w:t>
-      </w:r>
-      <w:bookmarkStart w:id="1" w:name="_MON_1623487345"/>
-      <w:bookmarkEnd w:id="1"/>
       <w:r>
         <w:object w:dxaOrig="1541" w:dyaOrig="1000" w14:anchorId="1F139C62">
           <v:shapetype id="_x0000_t75" coordsize="21600,21600" o:spt="75" o:preferrelative="t" path="m@4@5l@4@11@9@11@9@5xe" filled="f" stroked="f">
@@ -121,10 +139,10 @@
             <v:path o:extrusionok="f" gradientshapeok="t" o:connecttype="rect"/>
             <o:lock v:ext="edit" aspectratio="t"/>
           </v:shapetype>
-          <v:shape id="_x0000_i1027" type="#_x0000_t75" style="width:77.25pt;height:50.25pt" o:ole="">
+          <v:shape id="_x0000_i1025" type="#_x0000_t75" style="width:77.25pt;height:50.25pt" o:ole="">
             <v:imagedata r:id="rId6" o:title=""/>
           </v:shape>
-          <o:OLEObject Type="Embed" ProgID="Excel.SheetMacroEnabled.12" ShapeID="_x0000_i1027" DrawAspect="Icon" ObjectID="_1623487362" r:id="rId7"/>
+          <o:OLEObject Type="Embed" ProgID="Excel.SheetMacroEnabled.12" ShapeID="_x0000_i1025" DrawAspect="Icon" ObjectID="_1623752100" r:id="rId7"/>
         </w:object>
       </w:r>
     </w:p>
@@ -165,7 +183,6 @@
     </w:p>
     <w:p>
       <w:pPr>
-        <w:pStyle w:val="ListParagraph"/>
         <w:spacing w:line="360" w:lineRule="auto"/>
       </w:pPr>
       <w:r>
@@ -259,7 +276,6 @@
     </w:p>
     <w:p>
       <w:pPr>
-        <w:pStyle w:val="ListParagraph"/>
         <w:spacing w:line="360" w:lineRule="auto"/>
       </w:pPr>
       <w:r>
@@ -332,7 +348,6 @@
     </w:p>
     <w:p>
       <w:pPr>
-        <w:pStyle w:val="ListParagraph"/>
         <w:spacing w:line="360" w:lineRule="auto"/>
       </w:pPr>
       <w:r>
@@ -402,7 +417,10 @@
         <w:t>Select configuration settings</w:t>
       </w:r>
       <w:r>
-        <w:t xml:space="preserve"> excel</w:t>
+        <w:t xml:space="preserve"> </w:t>
+      </w:r>
+      <w:r>
+        <w:t>csv</w:t>
       </w:r>
       <w:r>
         <w:t xml:space="preserve"> file and click on Next.</w:t>
@@ -423,7 +441,6 @@
     </w:p>
     <w:p>
       <w:pPr>
-        <w:pStyle w:val="ListParagraph"/>
         <w:spacing w:line="360" w:lineRule="auto"/>
       </w:pPr>
       <w:r>
@@ -518,7 +535,6 @@
     </w:p>
     <w:p>
       <w:pPr>
-        <w:pStyle w:val="ListParagraph"/>
         <w:spacing w:line="360" w:lineRule="auto"/>
       </w:pPr>
       <w:r>
@@ -612,7 +628,6 @@
     </w:p>
     <w:p>
       <w:pPr>
-        <w:pStyle w:val="ListParagraph"/>
         <w:spacing w:line="360" w:lineRule="auto"/>
       </w:pPr>
       <w:r>
@@ -672,13 +687,6 @@
     </w:p>
     <w:p>
       <w:pPr>
-        <w:pStyle w:val="ListParagraph"/>
-        <w:spacing w:line="360" w:lineRule="auto"/>
-      </w:pPr>
-    </w:p>
-    <w:p>
-      <w:pPr>
-        <w:pStyle w:val="ListParagraph"/>
         <w:spacing w:line="360" w:lineRule="auto"/>
       </w:pPr>
       <w:r>
@@ -737,13 +745,6 @@
     </w:p>
     <w:p>
       <w:pPr>
-        <w:pStyle w:val="ListParagraph"/>
-        <w:spacing w:line="360" w:lineRule="auto"/>
-      </w:pPr>
-    </w:p>
-    <w:p>
-      <w:pPr>
-        <w:pStyle w:val="ListParagraph"/>
         <w:spacing w:line="360" w:lineRule="auto"/>
       </w:pPr>
       <w:r>
@@ -805,6 +806,591 @@
         <w:spacing w:line="360" w:lineRule="auto"/>
       </w:pPr>
     </w:p>
+    <w:p>
+      <w:pPr>
+        <w:pStyle w:val="ListParagraph"/>
+        <w:numPr>
+          <w:ilvl w:val="0"/>
+          <w:numId w:val="3"/>
+        </w:numPr>
+        <w:spacing w:line="360" w:lineRule="auto"/>
+        <w:rPr>
+          <w:b/>
+          <w:bCs/>
+          <w:sz w:val="32"/>
+          <w:szCs w:val="32"/>
+        </w:rPr>
+      </w:pPr>
+      <w:r>
+        <w:rPr>
+          <w:b/>
+          <w:bCs/>
+          <w:sz w:val="32"/>
+          <w:szCs w:val="32"/>
+        </w:rPr>
+        <w:lastRenderedPageBreak/>
+        <w:t>Unified Client Interface:</w:t>
+      </w:r>
+    </w:p>
+    <w:p>
+      <w:pPr>
+        <w:pStyle w:val="ListParagraph"/>
+        <w:numPr>
+          <w:ilvl w:val="0"/>
+          <w:numId w:val="4"/>
+        </w:numPr>
+        <w:spacing w:line="360" w:lineRule="auto"/>
+      </w:pPr>
+      <w:r>
+        <w:t xml:space="preserve">Open the attached configuration settings file. </w:t>
+      </w:r>
+    </w:p>
+    <w:p>
+      <w:pPr>
+        <w:spacing w:line="360" w:lineRule="auto"/>
+      </w:pPr>
+      <w:r>
+        <w:t xml:space="preserve">           </w:t>
+      </w:r>
+      <w:r>
+        <w:object w:dxaOrig="1541" w:dyaOrig="1000" w14:anchorId="6E5E95BA">
+          <v:shape id="_x0000_i1026" type="#_x0000_t75" style="width:77.25pt;height:50.25pt" o:ole="">
+            <v:imagedata r:id="rId6" o:title=""/>
+          </v:shape>
+          <o:OLEObject Type="Embed" ProgID="Excel.SheetMacroEnabled.12" ShapeID="_x0000_i1026" DrawAspect="Icon" ObjectID="_1623752101" r:id="rId16"/>
+        </w:object>
+      </w:r>
+    </w:p>
+    <w:p>
+      <w:pPr>
+        <w:pStyle w:val="ListParagraph"/>
+        <w:numPr>
+          <w:ilvl w:val="0"/>
+          <w:numId w:val="4"/>
+        </w:numPr>
+        <w:spacing w:line="360" w:lineRule="auto"/>
+      </w:pPr>
+      <w:r>
+        <w:t>Fill the respective values for configuration key and save the file.</w:t>
+      </w:r>
+    </w:p>
+    <w:p>
+      <w:pPr>
+        <w:pStyle w:val="ListParagraph"/>
+        <w:numPr>
+          <w:ilvl w:val="0"/>
+          <w:numId w:val="4"/>
+        </w:numPr>
+        <w:spacing w:line="360" w:lineRule="auto"/>
+      </w:pPr>
+      <w:r>
+        <w:t xml:space="preserve">Once it is saved, open CRM instance in browser and navigate to </w:t>
+      </w:r>
+      <w:r>
+        <w:t>My apps-&gt; Deployment Hub.</w:t>
+      </w:r>
+    </w:p>
+    <w:p>
+      <w:pPr>
+        <w:spacing w:line="360" w:lineRule="auto"/>
+      </w:pPr>
+      <w:r>
+        <w:rPr>
+          <w:noProof/>
+        </w:rPr>
+        <w:drawing>
+          <wp:inline distT="0" distB="0" distL="0" distR="0" wp14:anchorId="17CF156A" wp14:editId="0FA11388">
+            <wp:extent cx="5731510" cy="2643505"/>
+            <wp:effectExtent l="0" t="0" r="2540" b="4445"/>
+            <wp:docPr id="9" name="Picture 9"/>
+            <wp:cNvGraphicFramePr>
+              <a:graphicFrameLocks xmlns:a="http://schemas.openxmlformats.org/drawingml/2006/main" noChangeAspect="1"/>
+            </wp:cNvGraphicFramePr>
+            <a:graphic xmlns:a="http://schemas.openxmlformats.org/drawingml/2006/main">
+              <a:graphicData uri="http://schemas.openxmlformats.org/drawingml/2006/picture">
+                <pic:pic xmlns:pic="http://schemas.openxmlformats.org/drawingml/2006/picture">
+                  <pic:nvPicPr>
+                    <pic:cNvPr id="0" name="Picture 3"/>
+                    <pic:cNvPicPr>
+                      <a:picLocks noChangeAspect="1" noChangeArrowheads="1"/>
+                    </pic:cNvPicPr>
+                  </pic:nvPicPr>
+                  <pic:blipFill>
+                    <a:blip r:embed="rId17">
+                      <a:extLst>
+                        <a:ext uri="{28A0092B-C50C-407E-A947-70E740481C1C}">
+                          <a14:useLocalDpi xmlns:a14="http://schemas.microsoft.com/office/drawing/2010/main" val="0"/>
+                        </a:ext>
+                      </a:extLst>
+                    </a:blip>
+                    <a:srcRect/>
+                    <a:stretch>
+                      <a:fillRect/>
+                    </a:stretch>
+                  </pic:blipFill>
+                  <pic:spPr bwMode="auto">
+                    <a:xfrm>
+                      <a:off x="0" y="0"/>
+                      <a:ext cx="5731510" cy="2643505"/>
+                    </a:xfrm>
+                    <a:prstGeom prst="rect">
+                      <a:avLst/>
+                    </a:prstGeom>
+                    <a:noFill/>
+                    <a:ln>
+                      <a:noFill/>
+                    </a:ln>
+                  </pic:spPr>
+                </pic:pic>
+              </a:graphicData>
+            </a:graphic>
+          </wp:inline>
+        </w:drawing>
+      </w:r>
+    </w:p>
+    <w:p>
+      <w:pPr>
+        <w:pStyle w:val="ListParagraph"/>
+        <w:numPr>
+          <w:ilvl w:val="0"/>
+          <w:numId w:val="4"/>
+        </w:numPr>
+        <w:spacing w:line="360" w:lineRule="auto"/>
+      </w:pPr>
+      <w:r>
+        <w:t>Click Configuration Settings</w:t>
+      </w:r>
+      <w:r>
+        <w:t>.</w:t>
+      </w:r>
+    </w:p>
+    <w:p>
+      <w:pPr>
+        <w:spacing w:line="360" w:lineRule="auto"/>
+      </w:pPr>
+      <w:r>
+        <w:rPr>
+          <w:noProof/>
+        </w:rPr>
+        <w:drawing>
+          <wp:inline distT="0" distB="0" distL="0" distR="0" wp14:anchorId="5D4994A8" wp14:editId="6FC34542">
+            <wp:extent cx="5731510" cy="2119630"/>
+            <wp:effectExtent l="0" t="0" r="2540" b="0"/>
+            <wp:docPr id="11" name="Picture 11"/>
+            <wp:cNvGraphicFramePr>
+              <a:graphicFrameLocks xmlns:a="http://schemas.openxmlformats.org/drawingml/2006/main" noChangeAspect="1"/>
+            </wp:cNvGraphicFramePr>
+            <a:graphic xmlns:a="http://schemas.openxmlformats.org/drawingml/2006/main">
+              <a:graphicData uri="http://schemas.openxmlformats.org/drawingml/2006/picture">
+                <pic:pic xmlns:pic="http://schemas.openxmlformats.org/drawingml/2006/picture">
+                  <pic:nvPicPr>
+                    <pic:cNvPr id="0" name="Picture 5"/>
+                    <pic:cNvPicPr>
+                      <a:picLocks noChangeAspect="1" noChangeArrowheads="1"/>
+                    </pic:cNvPicPr>
+                  </pic:nvPicPr>
+                  <pic:blipFill>
+                    <a:blip r:embed="rId18">
+                      <a:extLst>
+                        <a:ext uri="{28A0092B-C50C-407E-A947-70E740481C1C}">
+                          <a14:useLocalDpi xmlns:a14="http://schemas.microsoft.com/office/drawing/2010/main" val="0"/>
+                        </a:ext>
+                      </a:extLst>
+                    </a:blip>
+                    <a:srcRect/>
+                    <a:stretch>
+                      <a:fillRect/>
+                    </a:stretch>
+                  </pic:blipFill>
+                  <pic:spPr bwMode="auto">
+                    <a:xfrm>
+                      <a:off x="0" y="0"/>
+                      <a:ext cx="5731510" cy="2119630"/>
+                    </a:xfrm>
+                    <a:prstGeom prst="rect">
+                      <a:avLst/>
+                    </a:prstGeom>
+                    <a:noFill/>
+                    <a:ln>
+                      <a:noFill/>
+                    </a:ln>
+                  </pic:spPr>
+                </pic:pic>
+              </a:graphicData>
+            </a:graphic>
+          </wp:inline>
+        </w:drawing>
+      </w:r>
+    </w:p>
+    <w:p>
+      <w:pPr>
+        <w:pStyle w:val="ListParagraph"/>
+        <w:numPr>
+          <w:ilvl w:val="0"/>
+          <w:numId w:val="4"/>
+        </w:numPr>
+        <w:spacing w:line="360" w:lineRule="auto"/>
+      </w:pPr>
+      <w:r>
+        <w:t>Go to top right click on …</w:t>
+      </w:r>
+      <w:r>
+        <w:t xml:space="preserve"> button</w:t>
+      </w:r>
+      <w:r>
+        <w:t xml:space="preserve"> and select Import from CSV.</w:t>
+      </w:r>
+    </w:p>
+    <w:p>
+      <w:pPr>
+        <w:spacing w:line="360" w:lineRule="auto"/>
+      </w:pPr>
+      <w:r>
+        <w:lastRenderedPageBreak/>
+        <w:t xml:space="preserve"> </w:t>
+      </w:r>
+      <w:r>
+        <w:t xml:space="preserve">      </w:t>
+      </w:r>
+      <w:r>
+        <w:t xml:space="preserve">                  </w:t>
+      </w:r>
+      <w:r>
+        <w:rPr>
+          <w:noProof/>
+        </w:rPr>
+        <w:t xml:space="preserve">                                                                 </w:t>
+      </w:r>
+      <w:r>
+        <w:rPr>
+          <w:noProof/>
+        </w:rPr>
+        <w:drawing>
+          <wp:inline distT="0" distB="0" distL="0" distR="0" wp14:anchorId="48C44F0A" wp14:editId="0EA09E92">
+            <wp:extent cx="5731510" cy="2618105"/>
+            <wp:effectExtent l="0" t="0" r="2540" b="0"/>
+            <wp:docPr id="15" name="Picture 15"/>
+            <wp:cNvGraphicFramePr>
+              <a:graphicFrameLocks xmlns:a="http://schemas.openxmlformats.org/drawingml/2006/main" noChangeAspect="1"/>
+            </wp:cNvGraphicFramePr>
+            <a:graphic xmlns:a="http://schemas.openxmlformats.org/drawingml/2006/main">
+              <a:graphicData uri="http://schemas.openxmlformats.org/drawingml/2006/picture">
+                <pic:pic xmlns:pic="http://schemas.openxmlformats.org/drawingml/2006/picture">
+                  <pic:nvPicPr>
+                    <pic:cNvPr id="0" name="Picture 13"/>
+                    <pic:cNvPicPr>
+                      <a:picLocks noChangeAspect="1" noChangeArrowheads="1"/>
+                    </pic:cNvPicPr>
+                  </pic:nvPicPr>
+                  <pic:blipFill>
+                    <a:blip r:embed="rId19">
+                      <a:extLst>
+                        <a:ext uri="{28A0092B-C50C-407E-A947-70E740481C1C}">
+                          <a14:useLocalDpi xmlns:a14="http://schemas.microsoft.com/office/drawing/2010/main" val="0"/>
+                        </a:ext>
+                      </a:extLst>
+                    </a:blip>
+                    <a:srcRect/>
+                    <a:stretch>
+                      <a:fillRect/>
+                    </a:stretch>
+                  </pic:blipFill>
+                  <pic:spPr bwMode="auto">
+                    <a:xfrm>
+                      <a:off x="0" y="0"/>
+                      <a:ext cx="5731510" cy="2618105"/>
+                    </a:xfrm>
+                    <a:prstGeom prst="rect">
+                      <a:avLst/>
+                    </a:prstGeom>
+                    <a:noFill/>
+                    <a:ln>
+                      <a:noFill/>
+                    </a:ln>
+                  </pic:spPr>
+                </pic:pic>
+              </a:graphicData>
+            </a:graphic>
+          </wp:inline>
+        </w:drawing>
+      </w:r>
+    </w:p>
+    <w:p>
+      <w:pPr>
+        <w:pStyle w:val="ListParagraph"/>
+        <w:numPr>
+          <w:ilvl w:val="0"/>
+          <w:numId w:val="4"/>
+        </w:numPr>
+        <w:spacing w:line="360" w:lineRule="auto"/>
+      </w:pPr>
+      <w:r>
+        <w:t>After clicking on Import from CSV</w:t>
+      </w:r>
+      <w:r>
+        <w:t>,</w:t>
+      </w:r>
+      <w:r>
+        <w:t xml:space="preserve"> wizard gets opened</w:t>
+      </w:r>
+      <w:r>
+        <w:t>.</w:t>
+      </w:r>
+    </w:p>
+    <w:p>
+      <w:pPr>
+        <w:spacing w:line="360" w:lineRule="auto"/>
+      </w:pPr>
+      <w:r>
+        <w:rPr>
+          <w:noProof/>
+        </w:rPr>
+        <w:drawing>
+          <wp:inline distT="0" distB="0" distL="0" distR="0" wp14:anchorId="618E77BB" wp14:editId="0441344F">
+            <wp:extent cx="5731510" cy="3222625"/>
+            <wp:effectExtent l="0" t="0" r="2540" b="0"/>
+            <wp:docPr id="13" name="Picture 13"/>
+            <wp:cNvGraphicFramePr>
+              <a:graphicFrameLocks xmlns:a="http://schemas.openxmlformats.org/drawingml/2006/main" noChangeAspect="1"/>
+            </wp:cNvGraphicFramePr>
+            <a:graphic xmlns:a="http://schemas.openxmlformats.org/drawingml/2006/main">
+              <a:graphicData uri="http://schemas.openxmlformats.org/drawingml/2006/picture">
+                <pic:pic xmlns:pic="http://schemas.openxmlformats.org/drawingml/2006/picture">
+                  <pic:nvPicPr>
+                    <pic:cNvPr id="0" name="Picture 9"/>
+                    <pic:cNvPicPr>
+                      <a:picLocks noChangeAspect="1" noChangeArrowheads="1"/>
+                    </pic:cNvPicPr>
+                  </pic:nvPicPr>
+                  <pic:blipFill>
+                    <a:blip r:embed="rId20">
+                      <a:extLst>
+                        <a:ext uri="{28A0092B-C50C-407E-A947-70E740481C1C}">
+                          <a14:useLocalDpi xmlns:a14="http://schemas.microsoft.com/office/drawing/2010/main" val="0"/>
+                        </a:ext>
+                      </a:extLst>
+                    </a:blip>
+                    <a:srcRect/>
+                    <a:stretch>
+                      <a:fillRect/>
+                    </a:stretch>
+                  </pic:blipFill>
+                  <pic:spPr bwMode="auto">
+                    <a:xfrm>
+                      <a:off x="0" y="0"/>
+                      <a:ext cx="5731510" cy="3222625"/>
+                    </a:xfrm>
+                    <a:prstGeom prst="rect">
+                      <a:avLst/>
+                    </a:prstGeom>
+                    <a:noFill/>
+                    <a:ln>
+                      <a:noFill/>
+                    </a:ln>
+                  </pic:spPr>
+                </pic:pic>
+              </a:graphicData>
+            </a:graphic>
+          </wp:inline>
+        </w:drawing>
+      </w:r>
+    </w:p>
+    <w:p>
+      <w:pPr>
+        <w:pStyle w:val="ListParagraph"/>
+        <w:numPr>
+          <w:ilvl w:val="0"/>
+          <w:numId w:val="4"/>
+        </w:numPr>
+        <w:spacing w:line="360" w:lineRule="auto"/>
+      </w:pPr>
+      <w:r>
+        <w:t xml:space="preserve">Select configuration settings </w:t>
+      </w:r>
+      <w:r>
+        <w:t>csv</w:t>
+      </w:r>
+      <w:r>
+        <w:t xml:space="preserve"> file and click on Next.</w:t>
+      </w:r>
+    </w:p>
+    <w:p>
+      <w:pPr>
+        <w:pStyle w:val="ListParagraph"/>
+        <w:numPr>
+          <w:ilvl w:val="0"/>
+          <w:numId w:val="4"/>
+        </w:numPr>
+        <w:spacing w:line="360" w:lineRule="auto"/>
+      </w:pPr>
+      <w:r>
+        <w:t>Review mapping and finish the import.</w:t>
+      </w:r>
+    </w:p>
+    <w:p>
+      <w:pPr>
+        <w:spacing w:line="360" w:lineRule="auto"/>
+      </w:pPr>
+      <w:r>
+        <w:rPr>
+          <w:noProof/>
+        </w:rPr>
+        <w:lastRenderedPageBreak/>
+        <w:drawing>
+          <wp:inline distT="0" distB="0" distL="0" distR="0" wp14:anchorId="13539921" wp14:editId="6E6EA4E6">
+            <wp:extent cx="5731510" cy="3222625"/>
+            <wp:effectExtent l="0" t="0" r="2540" b="0"/>
+            <wp:docPr id="16" name="Picture 16"/>
+            <wp:cNvGraphicFramePr>
+              <a:graphicFrameLocks xmlns:a="http://schemas.openxmlformats.org/drawingml/2006/main" noChangeAspect="1"/>
+            </wp:cNvGraphicFramePr>
+            <a:graphic xmlns:a="http://schemas.openxmlformats.org/drawingml/2006/main">
+              <a:graphicData uri="http://schemas.openxmlformats.org/drawingml/2006/picture">
+                <pic:pic xmlns:pic="http://schemas.openxmlformats.org/drawingml/2006/picture">
+                  <pic:nvPicPr>
+                    <pic:cNvPr id="0" name="Picture 15"/>
+                    <pic:cNvPicPr>
+                      <a:picLocks noChangeAspect="1" noChangeArrowheads="1"/>
+                    </pic:cNvPicPr>
+                  </pic:nvPicPr>
+                  <pic:blipFill>
+                    <a:blip r:embed="rId21">
+                      <a:extLst>
+                        <a:ext uri="{28A0092B-C50C-407E-A947-70E740481C1C}">
+                          <a14:useLocalDpi xmlns:a14="http://schemas.microsoft.com/office/drawing/2010/main" val="0"/>
+                        </a:ext>
+                      </a:extLst>
+                    </a:blip>
+                    <a:srcRect/>
+                    <a:stretch>
+                      <a:fillRect/>
+                    </a:stretch>
+                  </pic:blipFill>
+                  <pic:spPr bwMode="auto">
+                    <a:xfrm>
+                      <a:off x="0" y="0"/>
+                      <a:ext cx="5731510" cy="3222625"/>
+                    </a:xfrm>
+                    <a:prstGeom prst="rect">
+                      <a:avLst/>
+                    </a:prstGeom>
+                    <a:noFill/>
+                    <a:ln>
+                      <a:noFill/>
+                    </a:ln>
+                  </pic:spPr>
+                </pic:pic>
+              </a:graphicData>
+            </a:graphic>
+          </wp:inline>
+        </w:drawing>
+      </w:r>
+    </w:p>
+    <w:p>
+      <w:pPr>
+        <w:pStyle w:val="ListParagraph"/>
+        <w:numPr>
+          <w:ilvl w:val="0"/>
+          <w:numId w:val="4"/>
+        </w:numPr>
+        <w:spacing w:line="360" w:lineRule="auto"/>
+      </w:pPr>
+      <w:r>
+        <w:t>To check the status of import</w:t>
+      </w:r>
+      <w:r>
+        <w:t>, c</w:t>
+      </w:r>
+      <w:r>
+        <w:t>lick on setting button and select Advanced Settings</w:t>
+      </w:r>
+      <w:r>
+        <w:t xml:space="preserve"> it will navigate to settings page.</w:t>
+      </w:r>
+    </w:p>
+    <w:p>
+      <w:pPr>
+        <w:spacing w:line="360" w:lineRule="auto"/>
+      </w:pPr>
+      <w:r>
+        <w:rPr>
+          <w:noProof/>
+        </w:rPr>
+        <w:drawing>
+          <wp:inline distT="0" distB="0" distL="0" distR="0" wp14:anchorId="474B96B5" wp14:editId="100B6DB0">
+            <wp:extent cx="5731510" cy="2655570"/>
+            <wp:effectExtent l="0" t="0" r="2540" b="0"/>
+            <wp:docPr id="17" name="Picture 17"/>
+            <wp:cNvGraphicFramePr>
+              <a:graphicFrameLocks xmlns:a="http://schemas.openxmlformats.org/drawingml/2006/main" noChangeAspect="1"/>
+            </wp:cNvGraphicFramePr>
+            <a:graphic xmlns:a="http://schemas.openxmlformats.org/drawingml/2006/main">
+              <a:graphicData uri="http://schemas.openxmlformats.org/drawingml/2006/picture">
+                <pic:pic xmlns:pic="http://schemas.openxmlformats.org/drawingml/2006/picture">
+                  <pic:nvPicPr>
+                    <pic:cNvPr id="0" name="Picture 17"/>
+                    <pic:cNvPicPr>
+                      <a:picLocks noChangeAspect="1" noChangeArrowheads="1"/>
+                    </pic:cNvPicPr>
+                  </pic:nvPicPr>
+                  <pic:blipFill>
+                    <a:blip r:embed="rId22">
+                      <a:extLst>
+                        <a:ext uri="{28A0092B-C50C-407E-A947-70E740481C1C}">
+                          <a14:useLocalDpi xmlns:a14="http://schemas.microsoft.com/office/drawing/2010/main" val="0"/>
+                        </a:ext>
+                      </a:extLst>
+                    </a:blip>
+                    <a:srcRect/>
+                    <a:stretch>
+                      <a:fillRect/>
+                    </a:stretch>
+                  </pic:blipFill>
+                  <pic:spPr bwMode="auto">
+                    <a:xfrm>
+                      <a:off x="0" y="0"/>
+                      <a:ext cx="5731510" cy="2655570"/>
+                    </a:xfrm>
+                    <a:prstGeom prst="rect">
+                      <a:avLst/>
+                    </a:prstGeom>
+                    <a:noFill/>
+                    <a:ln>
+                      <a:noFill/>
+                    </a:ln>
+                  </pic:spPr>
+                </pic:pic>
+              </a:graphicData>
+            </a:graphic>
+          </wp:inline>
+        </w:drawing>
+      </w:r>
+    </w:p>
+    <w:p>
+      <w:pPr>
+        <w:pStyle w:val="ListParagraph"/>
+        <w:numPr>
+          <w:ilvl w:val="0"/>
+          <w:numId w:val="4"/>
+        </w:numPr>
+        <w:spacing w:line="360" w:lineRule="auto"/>
+      </w:pPr>
+      <w:r>
+        <w:t>Follow step 12 from web client to check the status of import</w:t>
+      </w:r>
+      <w:r>
+        <w:t>.</w:t>
+      </w:r>
+      <w:bookmarkStart w:id="1" w:name="_GoBack"/>
+      <w:bookmarkEnd w:id="1"/>
+    </w:p>
+    <w:p>
+      <w:pPr>
+        <w:pStyle w:val="ListParagraph"/>
+        <w:spacing w:line="360" w:lineRule="auto"/>
+        <w:ind w:left="1080"/>
+      </w:pPr>
+    </w:p>
     <w:sectPr>
       <w:pgSz w:w="11906" w:h="16838"/>
       <w:pgMar w:top="1440" w:right="1440" w:bottom="1440" w:left="1440" w:header="708" w:footer="708" w:gutter="0"/>
@@ -907,6 +1493,184 @@
     </w:lvl>
   </w:abstractNum>
   <w:abstractNum w:abstractNumId="1" w15:restartNumberingAfterBreak="0">
+    <w:nsid w:val="67D362EA"/>
+    <w:multiLevelType w:val="hybridMultilevel"/>
+    <w:tmpl w:val="29FAA556"/>
+    <w:lvl w:ilvl="0" w:tplc="8A32167E">
+      <w:start w:val="1"/>
+      <w:numFmt w:val="decimal"/>
+      <w:lvlText w:val="%1."/>
+      <w:lvlJc w:val="left"/>
+      <w:pPr>
+        <w:ind w:left="1080" w:hanging="360"/>
+      </w:pPr>
+      <w:rPr>
+        <w:rFonts w:hint="default"/>
+      </w:rPr>
+    </w:lvl>
+    <w:lvl w:ilvl="1" w:tplc="40090019" w:tentative="1">
+      <w:start w:val="1"/>
+      <w:numFmt w:val="lowerLetter"/>
+      <w:lvlText w:val="%2."/>
+      <w:lvlJc w:val="left"/>
+      <w:pPr>
+        <w:ind w:left="1800" w:hanging="360"/>
+      </w:pPr>
+    </w:lvl>
+    <w:lvl w:ilvl="2" w:tplc="4009001B" w:tentative="1">
+      <w:start w:val="1"/>
+      <w:numFmt w:val="lowerRoman"/>
+      <w:lvlText w:val="%3."/>
+      <w:lvlJc w:val="right"/>
+      <w:pPr>
+        <w:ind w:left="2520" w:hanging="180"/>
+      </w:pPr>
+    </w:lvl>
+    <w:lvl w:ilvl="3" w:tplc="4009000F" w:tentative="1">
+      <w:start w:val="1"/>
+      <w:numFmt w:val="decimal"/>
+      <w:lvlText w:val="%4."/>
+      <w:lvlJc w:val="left"/>
+      <w:pPr>
+        <w:ind w:left="3240" w:hanging="360"/>
+      </w:pPr>
+    </w:lvl>
+    <w:lvl w:ilvl="4" w:tplc="40090019" w:tentative="1">
+      <w:start w:val="1"/>
+      <w:numFmt w:val="lowerLetter"/>
+      <w:lvlText w:val="%5."/>
+      <w:lvlJc w:val="left"/>
+      <w:pPr>
+        <w:ind w:left="3960" w:hanging="360"/>
+      </w:pPr>
+    </w:lvl>
+    <w:lvl w:ilvl="5" w:tplc="4009001B" w:tentative="1">
+      <w:start w:val="1"/>
+      <w:numFmt w:val="lowerRoman"/>
+      <w:lvlText w:val="%6."/>
+      <w:lvlJc w:val="right"/>
+      <w:pPr>
+        <w:ind w:left="4680" w:hanging="180"/>
+      </w:pPr>
+    </w:lvl>
+    <w:lvl w:ilvl="6" w:tplc="4009000F" w:tentative="1">
+      <w:start w:val="1"/>
+      <w:numFmt w:val="decimal"/>
+      <w:lvlText w:val="%7."/>
+      <w:lvlJc w:val="left"/>
+      <w:pPr>
+        <w:ind w:left="5400" w:hanging="360"/>
+      </w:pPr>
+    </w:lvl>
+    <w:lvl w:ilvl="7" w:tplc="40090019" w:tentative="1">
+      <w:start w:val="1"/>
+      <w:numFmt w:val="lowerLetter"/>
+      <w:lvlText w:val="%8."/>
+      <w:lvlJc w:val="left"/>
+      <w:pPr>
+        <w:ind w:left="6120" w:hanging="360"/>
+      </w:pPr>
+    </w:lvl>
+    <w:lvl w:ilvl="8" w:tplc="4009001B" w:tentative="1">
+      <w:start w:val="1"/>
+      <w:numFmt w:val="lowerRoman"/>
+      <w:lvlText w:val="%9."/>
+      <w:lvlJc w:val="right"/>
+      <w:pPr>
+        <w:ind w:left="6840" w:hanging="180"/>
+      </w:pPr>
+    </w:lvl>
+  </w:abstractNum>
+  <w:abstractNum w:abstractNumId="2" w15:restartNumberingAfterBreak="0">
+    <w:nsid w:val="6A3A0037"/>
+    <w:multiLevelType w:val="hybridMultilevel"/>
+    <w:tmpl w:val="05501E06"/>
+    <w:lvl w:ilvl="0" w:tplc="4009000F">
+      <w:start w:val="1"/>
+      <w:numFmt w:val="decimal"/>
+      <w:lvlText w:val="%1."/>
+      <w:lvlJc w:val="left"/>
+      <w:pPr>
+        <w:ind w:left="720" w:hanging="360"/>
+      </w:pPr>
+      <w:rPr>
+        <w:rFonts w:hint="default"/>
+      </w:rPr>
+    </w:lvl>
+    <w:lvl w:ilvl="1" w:tplc="40090019" w:tentative="1">
+      <w:start w:val="1"/>
+      <w:numFmt w:val="lowerLetter"/>
+      <w:lvlText w:val="%2."/>
+      <w:lvlJc w:val="left"/>
+      <w:pPr>
+        <w:ind w:left="1440" w:hanging="360"/>
+      </w:pPr>
+    </w:lvl>
+    <w:lvl w:ilvl="2" w:tplc="4009001B" w:tentative="1">
+      <w:start w:val="1"/>
+      <w:numFmt w:val="lowerRoman"/>
+      <w:lvlText w:val="%3."/>
+      <w:lvlJc w:val="right"/>
+      <w:pPr>
+        <w:ind w:left="2160" w:hanging="180"/>
+      </w:pPr>
+    </w:lvl>
+    <w:lvl w:ilvl="3" w:tplc="4009000F" w:tentative="1">
+      <w:start w:val="1"/>
+      <w:numFmt w:val="decimal"/>
+      <w:lvlText w:val="%4."/>
+      <w:lvlJc w:val="left"/>
+      <w:pPr>
+        <w:ind w:left="2880" w:hanging="360"/>
+      </w:pPr>
+    </w:lvl>
+    <w:lvl w:ilvl="4" w:tplc="40090019" w:tentative="1">
+      <w:start w:val="1"/>
+      <w:numFmt w:val="lowerLetter"/>
+      <w:lvlText w:val="%5."/>
+      <w:lvlJc w:val="left"/>
+      <w:pPr>
+        <w:ind w:left="3600" w:hanging="360"/>
+      </w:pPr>
+    </w:lvl>
+    <w:lvl w:ilvl="5" w:tplc="4009001B" w:tentative="1">
+      <w:start w:val="1"/>
+      <w:numFmt w:val="lowerRoman"/>
+      <w:lvlText w:val="%6."/>
+      <w:lvlJc w:val="right"/>
+      <w:pPr>
+        <w:ind w:left="4320" w:hanging="180"/>
+      </w:pPr>
+    </w:lvl>
+    <w:lvl w:ilvl="6" w:tplc="4009000F" w:tentative="1">
+      <w:start w:val="1"/>
+      <w:numFmt w:val="decimal"/>
+      <w:lvlText w:val="%7."/>
+      <w:lvlJc w:val="left"/>
+      <w:pPr>
+        <w:ind w:left="5040" w:hanging="360"/>
+      </w:pPr>
+    </w:lvl>
+    <w:lvl w:ilvl="7" w:tplc="40090019" w:tentative="1">
+      <w:start w:val="1"/>
+      <w:numFmt w:val="lowerLetter"/>
+      <w:lvlText w:val="%8."/>
+      <w:lvlJc w:val="left"/>
+      <w:pPr>
+        <w:ind w:left="5760" w:hanging="360"/>
+      </w:pPr>
+    </w:lvl>
+    <w:lvl w:ilvl="8" w:tplc="4009001B" w:tentative="1">
+      <w:start w:val="1"/>
+      <w:numFmt w:val="lowerRoman"/>
+      <w:lvlText w:val="%9."/>
+      <w:lvlJc w:val="right"/>
+      <w:pPr>
+        <w:ind w:left="6480" w:hanging="180"/>
+      </w:pPr>
+    </w:lvl>
+  </w:abstractNum>
+  <w:abstractNum w:abstractNumId="3" w15:restartNumberingAfterBreak="0">
     <w:nsid w:val="6C874E04"/>
     <w:multiLevelType w:val="hybridMultilevel"/>
     <w:tmpl w:val="05501E06"/>
@@ -995,11 +1759,133 @@
       </w:pPr>
     </w:lvl>
   </w:abstractNum>
+  <w:abstractNum w:abstractNumId="4" w15:restartNumberingAfterBreak="0">
+    <w:nsid w:val="7B2C0F88"/>
+    <w:multiLevelType w:val="hybridMultilevel"/>
+    <w:tmpl w:val="F34AE6FC"/>
+    <w:lvl w:ilvl="0" w:tplc="4009000B">
+      <w:start w:val="1"/>
+      <w:numFmt w:val="bullet"/>
+      <w:lvlText w:val=""/>
+      <w:lvlJc w:val="left"/>
+      <w:pPr>
+        <w:ind w:left="720" w:hanging="360"/>
+      </w:pPr>
+      <w:rPr>
+        <w:rFonts w:ascii="Wingdings" w:hAnsi="Wingdings" w:hint="default"/>
+      </w:rPr>
+    </w:lvl>
+    <w:lvl w:ilvl="1" w:tplc="40090003" w:tentative="1">
+      <w:start w:val="1"/>
+      <w:numFmt w:val="bullet"/>
+      <w:lvlText w:val="o"/>
+      <w:lvlJc w:val="left"/>
+      <w:pPr>
+        <w:ind w:left="1440" w:hanging="360"/>
+      </w:pPr>
+      <w:rPr>
+        <w:rFonts w:ascii="Courier New" w:hAnsi="Courier New" w:cs="Courier New" w:hint="default"/>
+      </w:rPr>
+    </w:lvl>
+    <w:lvl w:ilvl="2" w:tplc="40090005" w:tentative="1">
+      <w:start w:val="1"/>
+      <w:numFmt w:val="bullet"/>
+      <w:lvlText w:val=""/>
+      <w:lvlJc w:val="left"/>
+      <w:pPr>
+        <w:ind w:left="2160" w:hanging="360"/>
+      </w:pPr>
+      <w:rPr>
+        <w:rFonts w:ascii="Wingdings" w:hAnsi="Wingdings" w:hint="default"/>
+      </w:rPr>
+    </w:lvl>
+    <w:lvl w:ilvl="3" w:tplc="40090001" w:tentative="1">
+      <w:start w:val="1"/>
+      <w:numFmt w:val="bullet"/>
+      <w:lvlText w:val=""/>
+      <w:lvlJc w:val="left"/>
+      <w:pPr>
+        <w:ind w:left="2880" w:hanging="360"/>
+      </w:pPr>
+      <w:rPr>
+        <w:rFonts w:ascii="Symbol" w:hAnsi="Symbol" w:hint="default"/>
+      </w:rPr>
+    </w:lvl>
+    <w:lvl w:ilvl="4" w:tplc="40090003" w:tentative="1">
+      <w:start w:val="1"/>
+      <w:numFmt w:val="bullet"/>
+      <w:lvlText w:val="o"/>
+      <w:lvlJc w:val="left"/>
+      <w:pPr>
+        <w:ind w:left="3600" w:hanging="360"/>
+      </w:pPr>
+      <w:rPr>
+        <w:rFonts w:ascii="Courier New" w:hAnsi="Courier New" w:cs="Courier New" w:hint="default"/>
+      </w:rPr>
+    </w:lvl>
+    <w:lvl w:ilvl="5" w:tplc="40090005" w:tentative="1">
+      <w:start w:val="1"/>
+      <w:numFmt w:val="bullet"/>
+      <w:lvlText w:val=""/>
+      <w:lvlJc w:val="left"/>
+      <w:pPr>
+        <w:ind w:left="4320" w:hanging="360"/>
+      </w:pPr>
+      <w:rPr>
+        <w:rFonts w:ascii="Wingdings" w:hAnsi="Wingdings" w:hint="default"/>
+      </w:rPr>
+    </w:lvl>
+    <w:lvl w:ilvl="6" w:tplc="40090001" w:tentative="1">
+      <w:start w:val="1"/>
+      <w:numFmt w:val="bullet"/>
+      <w:lvlText w:val=""/>
+      <w:lvlJc w:val="left"/>
+      <w:pPr>
+        <w:ind w:left="5040" w:hanging="360"/>
+      </w:pPr>
+      <w:rPr>
+        <w:rFonts w:ascii="Symbol" w:hAnsi="Symbol" w:hint="default"/>
+      </w:rPr>
+    </w:lvl>
+    <w:lvl w:ilvl="7" w:tplc="40090003" w:tentative="1">
+      <w:start w:val="1"/>
+      <w:numFmt w:val="bullet"/>
+      <w:lvlText w:val="o"/>
+      <w:lvlJc w:val="left"/>
+      <w:pPr>
+        <w:ind w:left="5760" w:hanging="360"/>
+      </w:pPr>
+      <w:rPr>
+        <w:rFonts w:ascii="Courier New" w:hAnsi="Courier New" w:cs="Courier New" w:hint="default"/>
+      </w:rPr>
+    </w:lvl>
+    <w:lvl w:ilvl="8" w:tplc="40090005" w:tentative="1">
+      <w:start w:val="1"/>
+      <w:numFmt w:val="bullet"/>
+      <w:lvlText w:val=""/>
+      <w:lvlJc w:val="left"/>
+      <w:pPr>
+        <w:ind w:left="6480" w:hanging="360"/>
+      </w:pPr>
+      <w:rPr>
+        <w:rFonts w:ascii="Wingdings" w:hAnsi="Wingdings" w:hint="default"/>
+      </w:rPr>
+    </w:lvl>
+  </w:abstractNum>
   <w:num w:numId="1">
-    <w:abstractNumId w:val="1"/>
+    <w:abstractNumId w:val="3"/>
   </w:num>
   <w:num w:numId="2">
     <w:abstractNumId w:val="0"/>
+  </w:num>
+  <w:num w:numId="3">
+    <w:abstractNumId w:val="4"/>
+  </w:num>
+  <w:num w:numId="4">
+    <w:abstractNumId w:val="1"/>
+  </w:num>
+  <w:num w:numId="5">
+    <w:abstractNumId w:val="2"/>
   </w:num>
 </w:numbering>
 </file>
@@ -1778,7 +2664,7 @@
 </file>
 
 <file path=customXml/itemProps1.xml><?xml version="1.0" encoding="utf-8"?>
-<ds:datastoreItem xmlns:ds="http://schemas.openxmlformats.org/officeDocument/2006/customXml" ds:itemID="{607BF997-2DB0-4B8E-9019-BF0DA270294D}">
+<ds:datastoreItem xmlns:ds="http://schemas.openxmlformats.org/officeDocument/2006/customXml" ds:itemID="{61982265-480F-49C3-BBC6-327F90A1B65C}">
   <ds:schemaRefs>
     <ds:schemaRef ds:uri="http://schemas.openxmlformats.org/officeDocument/2006/bibliography"/>
   </ds:schemaRefs>

</xml_diff>